<commit_message>
Fixed indexing issue, about to rerun model to evaluate ouputs
</commit_message>
<xml_diff>
--- a/Background and Notes/Chukar Notes.docx
+++ b/Background and Notes/Chukar Notes.docx
@@ -16,7 +16,79 @@
         </w:numPr>
       </w:pPr>
       <w:r>
-        <w:t>If we are linking chuk/sg to harvest, does it make sense to include covariates? For example if I used index for ravens for all three, is that confounding?</w:t>
+        <w:t xml:space="preserve">If we are linking </w:t>
+      </w:r>
+      <w:proofErr w:type="spellStart"/>
+      <w:r>
+        <w:t>chuk</w:t>
+      </w:r>
+      <w:proofErr w:type="spellEnd"/>
+      <w:r>
+        <w:t>/sg to harvest, does it make sense to include covariates? For example if I used index for ravens for all three, is that confounding?</w:t>
+      </w:r>
+      <w:r>
+        <w:t xml:space="preserve"> Or does it make sense to just </w:t>
+      </w:r>
+    </w:p>
+    <w:p>
+      <w:r>
+        <w:t>5/18/22</w:t>
+      </w:r>
+    </w:p>
+    <w:p>
+      <w:pPr>
+        <w:pStyle w:val="ListParagraph"/>
+        <w:numPr>
+          <w:ilvl w:val="0"/>
+          <w:numId w:val="14"/>
+        </w:numPr>
+      </w:pPr>
+      <w:r>
+        <w:t>Going through and making decisions about what is the best method to project each covariate forward into the future</w:t>
+      </w:r>
+    </w:p>
+    <w:p>
+      <w:pPr>
+        <w:pStyle w:val="ListParagraph"/>
+        <w:numPr>
+          <w:ilvl w:val="0"/>
+          <w:numId w:val="14"/>
+        </w:numPr>
+      </w:pPr>
+      <w:r>
+        <w:t>Got the non-predict model to return a non NA value for $calculate(), moving to adding NA for predicts then test run?</w:t>
+      </w:r>
+    </w:p>
+    <w:p>
+      <w:pPr>
+        <w:pStyle w:val="ListParagraph"/>
+        <w:numPr>
+          <w:ilvl w:val="0"/>
+          <w:numId w:val="14"/>
+        </w:numPr>
+      </w:pPr>
+      <w:r>
+        <w:t xml:space="preserve">Model with predict returned non NA for calculate, running test run to assess model </w:t>
+      </w:r>
+    </w:p>
+    <w:p>
+      <w:r>
+        <w:t>5/17/22</w:t>
+      </w:r>
+    </w:p>
+    <w:p>
+      <w:pPr>
+        <w:pStyle w:val="ListParagraph"/>
+        <w:numPr>
+          <w:ilvl w:val="0"/>
+          <w:numId w:val="14"/>
+        </w:numPr>
+      </w:pPr>
+      <w:r>
+        <w:t xml:space="preserve">Fine tuning the model has revealed some underlying </w:t>
+      </w:r>
+      <w:r>
+        <w:t xml:space="preserve">issues with the Chuk models initial values which are leading to initialization issues. Need to figure out what is going on there. </w:t>
       </w:r>
     </w:p>
     <w:p>
@@ -77,7 +149,15 @@
         </w:numPr>
       </w:pPr>
       <w:r>
-        <w:t xml:space="preserve">The chukar model, minus the link of the log.r.harv, is now initializing correctly, going to add covariates and finalize. </w:t>
+        <w:t xml:space="preserve">The chukar model, minus the link of the </w:t>
+      </w:r>
+      <w:proofErr w:type="spellStart"/>
+      <w:r>
+        <w:t>log.r.harv</w:t>
+      </w:r>
+      <w:proofErr w:type="spellEnd"/>
+      <w:r>
+        <w:t xml:space="preserve">, is now initializing correctly, going to add covariates and finalize. </w:t>
       </w:r>
     </w:p>
     <w:p>
@@ -171,7 +251,16 @@
         </w:numPr>
       </w:pPr>
       <w:r>
-        <w:t>Want to start braingstorming an alpha idea for the shiny app, look into coding options</w:t>
+        <w:lastRenderedPageBreak/>
+        <w:t xml:space="preserve">Want to start </w:t>
+      </w:r>
+      <w:proofErr w:type="spellStart"/>
+      <w:r>
+        <w:t>braingstorming</w:t>
+      </w:r>
+      <w:proofErr w:type="spellEnd"/>
+      <w:r>
+        <w:t xml:space="preserve"> an alpha idea for the shiny app, look into coding options</w:t>
       </w:r>
     </w:p>
     <w:p>
@@ -195,7 +284,15 @@
         </w:numPr>
       </w:pPr>
       <w:r>
-        <w:t>BBS Raven and Raptor data, can use the bbsbayes package</w:t>
+        <w:t xml:space="preserve">BBS Raven and Raptor data, can use the </w:t>
+      </w:r>
+      <w:proofErr w:type="spellStart"/>
+      <w:r>
+        <w:t>bbsbayes</w:t>
+      </w:r>
+      <w:proofErr w:type="spellEnd"/>
+      <w:r>
+        <w:t xml:space="preserve"> package</w:t>
       </w:r>
     </w:p>
     <w:p>
@@ -283,7 +380,6 @@
         </w:numPr>
       </w:pPr>
       <w:r>
-        <w:lastRenderedPageBreak/>
         <w:t>Try one with and without regional to identify</w:t>
       </w:r>
     </w:p>
@@ -344,11 +440,16 @@
         </w:numPr>
       </w:pPr>
       <w:r>
-        <w:t>Periods of autocorrelation within traceplot</w:t>
+        <w:t xml:space="preserve">Periods of autocorrelation within </w:t>
+      </w:r>
+      <w:proofErr w:type="spellStart"/>
+      <w:r>
+        <w:t>traceplot</w:t>
       </w:r>
       <w:r>
         <w:t>s</w:t>
       </w:r>
+      <w:proofErr w:type="spellEnd"/>
       <w:r>
         <w:t>, most notably spline pred/beta</w:t>
       </w:r>
@@ -558,6 +659,7 @@
         </w:numPr>
       </w:pPr>
       <w:r>
+        <w:lastRenderedPageBreak/>
         <w:t>Spline</w:t>
       </w:r>
       <w:r>
@@ -735,7 +837,6 @@
         </w:numPr>
       </w:pPr>
       <w:r>
-        <w:lastRenderedPageBreak/>
         <w:t>Chukar Abundance</w:t>
       </w:r>
     </w:p>
@@ -849,6 +950,7 @@
         </w:rPr>
         <w:t>   </w:t>
       </w:r>
+      <w:proofErr w:type="spellStart"/>
       <w:r>
         <w:rPr>
           <w:rFonts w:ascii="Calibri" w:hAnsi="Calibri" w:cs="Calibri"/>
@@ -856,7 +958,17 @@
           <w:sz w:val="22"/>
           <w:szCs w:val="22"/>
         </w:rPr>
-        <w:t>Hawkwatch – raptor count stations</w:t>
+        <w:t>Hawkwatch</w:t>
+      </w:r>
+      <w:proofErr w:type="spellEnd"/>
+      <w:r>
+        <w:rPr>
+          <w:rFonts w:ascii="Calibri" w:hAnsi="Calibri" w:cs="Calibri"/>
+          <w:color w:val="222222"/>
+          <w:sz w:val="22"/>
+          <w:szCs w:val="22"/>
+        </w:rPr>
+        <w:t xml:space="preserve"> – raptor count stations</w:t>
       </w:r>
     </w:p>
     <w:p>
@@ -1296,7 +1408,27 @@
           <w:sz w:val="22"/>
           <w:szCs w:val="22"/>
         </w:rPr>
-        <w:t>By Mid June want a deliverable to pass back to Shawn</w:t>
+        <w:t xml:space="preserve">By </w:t>
+      </w:r>
+      <w:proofErr w:type="spellStart"/>
+      <w:r>
+        <w:rPr>
+          <w:rFonts w:ascii="Calibri" w:hAnsi="Calibri" w:cs="Calibri"/>
+          <w:color w:val="222222"/>
+          <w:sz w:val="22"/>
+          <w:szCs w:val="22"/>
+        </w:rPr>
+        <w:t>Mid June</w:t>
+      </w:r>
+      <w:proofErr w:type="spellEnd"/>
+      <w:r>
+        <w:rPr>
+          <w:rFonts w:ascii="Calibri" w:hAnsi="Calibri" w:cs="Calibri"/>
+          <w:color w:val="222222"/>
+          <w:sz w:val="22"/>
+          <w:szCs w:val="22"/>
+        </w:rPr>
+        <w:t xml:space="preserve"> want a deliverable to pass back to Shawn</w:t>
       </w:r>
     </w:p>
     <w:p/>
@@ -1338,7 +1470,24 @@
         </w:numPr>
       </w:pPr>
       <w:r>
-        <w:t>Chukar abundance declines with the expansion of yellow starthistle into nevada as it affects nesting habitat</w:t>
+        <w:lastRenderedPageBreak/>
+        <w:t xml:space="preserve">Chukar abundance declines with the expansion of yellow </w:t>
+      </w:r>
+      <w:proofErr w:type="spellStart"/>
+      <w:r>
+        <w:t>starthistle</w:t>
+      </w:r>
+      <w:proofErr w:type="spellEnd"/>
+      <w:r>
+        <w:t xml:space="preserve"> into </w:t>
+      </w:r>
+      <w:proofErr w:type="spellStart"/>
+      <w:r>
+        <w:t>nevada</w:t>
+      </w:r>
+      <w:proofErr w:type="spellEnd"/>
+      <w:r>
+        <w:t xml:space="preserve"> as it affects nesting habitat</w:t>
       </w:r>
     </w:p>
     <w:p>
@@ -1347,8 +1496,13 @@
       </w:r>
     </w:p>
     <w:p>
-      <w:r>
-        <w:t xml:space="preserve">Chukkar </w:t>
+      <w:proofErr w:type="spellStart"/>
+      <w:r>
+        <w:t>Chukkar</w:t>
+      </w:r>
+      <w:proofErr w:type="spellEnd"/>
+      <w:r>
+        <w:t xml:space="preserve"> </w:t>
       </w:r>
     </w:p>
     <w:p>
@@ -1359,8 +1513,21 @@
           <w:numId w:val="2"/>
         </w:numPr>
       </w:pPr>
-      <w:r>
-        <w:t>Ratti and Giduice 2001</w:t>
+      <w:proofErr w:type="spellStart"/>
+      <w:r>
+        <w:t>Ratti</w:t>
+      </w:r>
+      <w:proofErr w:type="spellEnd"/>
+      <w:r>
+        <w:t xml:space="preserve"> and </w:t>
+      </w:r>
+      <w:proofErr w:type="spellStart"/>
+      <w:r>
+        <w:t>Giduice</w:t>
+      </w:r>
+      <w:proofErr w:type="spellEnd"/>
+      <w:r>
+        <w:t xml:space="preserve"> 2001</w:t>
       </w:r>
     </w:p>
     <w:p>
@@ -1440,8 +1607,15 @@
         </w:numPr>
       </w:pPr>
       <w:r>
-        <w:lastRenderedPageBreak/>
-        <w:t>Lower chukar density may encourage more prey switching by raptors as happens inversely when rabbit densities are low (Manosa 1994).</w:t>
+        <w:t>Lower chukar density may encourage more prey switching by raptors as happens inversely when rabbit densities are low (</w:t>
+      </w:r>
+      <w:proofErr w:type="spellStart"/>
+      <w:r>
+        <w:t>Manosa</w:t>
+      </w:r>
+      <w:proofErr w:type="spellEnd"/>
+      <w:r>
+        <w:t xml:space="preserve"> 1994).</w:t>
       </w:r>
     </w:p>
     <w:p>
@@ -1476,8 +1650,13 @@
           <w:numId w:val="2"/>
         </w:numPr>
       </w:pPr>
-      <w:r>
-        <w:t>Lindbloom et al. 2003</w:t>
+      <w:proofErr w:type="spellStart"/>
+      <w:r>
+        <w:t>Lindbloom</w:t>
+      </w:r>
+      <w:proofErr w:type="spellEnd"/>
+      <w:r>
+        <w:t xml:space="preserve"> et al. 2003</w:t>
       </w:r>
     </w:p>
     <w:p>
@@ -1501,7 +1680,15 @@
         </w:numPr>
       </w:pPr>
       <w:r>
-        <w:t>[Yellow starthistle invasion in Idaho affecting nesting habitat?]</w:t>
+        <w:t xml:space="preserve">[Yellow </w:t>
+      </w:r>
+      <w:proofErr w:type="spellStart"/>
+      <w:r>
+        <w:t>starthistle</w:t>
+      </w:r>
+      <w:proofErr w:type="spellEnd"/>
+      <w:r>
+        <w:t xml:space="preserve"> invasion in Idaho affecting nesting habitat?]</w:t>
       </w:r>
     </w:p>
     <w:p>
@@ -1528,7 +1715,15 @@
         <w:t>Walter 2000</w:t>
       </w:r>
       <w:r>
-        <w:t xml:space="preserve"> (Masters thesis)</w:t>
+        <w:t xml:space="preserve"> (</w:t>
+      </w:r>
+      <w:proofErr w:type="spellStart"/>
+      <w:r>
+        <w:t>Masters</w:t>
+      </w:r>
+      <w:proofErr w:type="spellEnd"/>
+      <w:r>
+        <w:t xml:space="preserve"> thesis)</w:t>
       </w:r>
     </w:p>
     <w:p>
@@ -1563,11 +1758,24 @@
           <w:numId w:val="2"/>
         </w:numPr>
       </w:pPr>
-      <w:r>
-        <w:t>Lindbloom 1998</w:t>
-      </w:r>
-      <w:r>
-        <w:t xml:space="preserve"> (masters thesis)</w:t>
+      <w:proofErr w:type="spellStart"/>
+      <w:r>
+        <w:t>Lindbloom</w:t>
+      </w:r>
+      <w:proofErr w:type="spellEnd"/>
+      <w:r>
+        <w:t xml:space="preserve"> 1998</w:t>
+      </w:r>
+      <w:r>
+        <w:t xml:space="preserve"> (</w:t>
+      </w:r>
+      <w:proofErr w:type="spellStart"/>
+      <w:r>
+        <w:t>masters</w:t>
+      </w:r>
+      <w:proofErr w:type="spellEnd"/>
+      <w:r>
+        <w:t xml:space="preserve"> thesis)</w:t>
       </w:r>
     </w:p>
     <w:p>
@@ -1650,8 +1858,13 @@
           <w:numId w:val="2"/>
         </w:numPr>
       </w:pPr>
-      <w:r>
-        <w:t>Gruychev 2016</w:t>
+      <w:proofErr w:type="spellStart"/>
+      <w:r>
+        <w:t>Gruychev</w:t>
+      </w:r>
+      <w:proofErr w:type="spellEnd"/>
+      <w:r>
+        <w:t xml:space="preserve"> 2016</w:t>
       </w:r>
     </w:p>
     <w:p>
@@ -1712,8 +1925,13 @@
           <w:numId w:val="1"/>
         </w:numPr>
       </w:pPr>
-      <w:r>
-        <w:t>Molini 1976</w:t>
+      <w:proofErr w:type="spellStart"/>
+      <w:r>
+        <w:t>Molini</w:t>
+      </w:r>
+      <w:proofErr w:type="spellEnd"/>
+      <w:r>
+        <w:t xml:space="preserve"> 1976</w:t>
       </w:r>
       <w:r>
         <w:t xml:space="preserve"> (Nevada State Species Plan)</w:t>
@@ -2652,7 +2870,7 @@
   <w:abstractNum w:abstractNumId="8" w15:restartNumberingAfterBreak="0">
     <w:nsid w:val="51C256D5"/>
     <w:multiLevelType w:val="hybridMultilevel"/>
-    <w:tmpl w:val="9918C026"/>
+    <w:tmpl w:val="128CE1A0"/>
     <w:lvl w:ilvl="0" w:tplc="04090001">
       <w:start w:val="1"/>
       <w:numFmt w:val="bullet"/>

</xml_diff>